<commit_message>
"Created required files, except for chain, poly stuff"
</commit_message>
<xml_diff>
--- a/A4/A4_work distribution.docx
+++ b/A4/A4_work distribution.docx
@@ -826,13 +826,7 @@
         <w:rPr>
           <w:lang w:val="en-US"/>
         </w:rPr>
-        <w:t>quadratic</w:t>
-      </w:r>
-      <w:r>
-        <w:rPr>
-          <w:lang w:val="en-US"/>
-        </w:rPr>
-        <w:t>probinghashtable</w:t>
+        <w:t>quadraticprobinghashtable</w:t>
       </w:r>
       <w:proofErr w:type="spellEnd"/>
       <w:r>
@@ -1048,16 +1042,10 @@
         <w:rPr>
           <w:lang w:val="en-US"/>
         </w:rPr>
-        <w:t xml:space="preserve">Abstract </w:t>
-      </w:r>
-      <w:proofErr w:type="spellStart"/>
-      <w:r>
-        <w:rPr>
-          <w:lang w:val="en-US"/>
-        </w:rPr>
-        <w:t>hashtable</w:t>
-      </w:r>
-      <w:proofErr w:type="spellEnd"/>
+        <w:t>Abstract map</w:t>
+      </w:r>
+      <w:bookmarkStart w:id="0" w:name="_GoBack"/>
+      <w:bookmarkEnd w:id="0"/>
     </w:p>
     <w:p>
       <w:pPr>
@@ -1074,8 +1062,16 @@
         <w:rPr>
           <w:lang w:val="en-US"/>
         </w:rPr>
-        <w:t>Quadratic</w:t>
-      </w:r>
+        <w:t xml:space="preserve">Abstract </w:t>
+      </w:r>
+      <w:proofErr w:type="spellStart"/>
+      <w:r>
+        <w:rPr>
+          <w:lang w:val="en-US"/>
+        </w:rPr>
+        <w:t>hashtable</w:t>
+      </w:r>
+      <w:proofErr w:type="spellEnd"/>
     </w:p>
     <w:p>
       <w:pPr>
@@ -1092,10 +1088,26 @@
         <w:rPr>
           <w:lang w:val="en-US"/>
         </w:rPr>
+        <w:t>Quadratic</w:t>
+      </w:r>
+    </w:p>
+    <w:p>
+      <w:pPr>
+        <w:pStyle w:val="ListParagraph"/>
+        <w:numPr>
+          <w:ilvl w:val="0"/>
+          <w:numId w:val="1"/>
+        </w:numPr>
+        <w:rPr>
+          <w:lang w:val="en-US"/>
+        </w:rPr>
+      </w:pPr>
+      <w:r>
+        <w:rPr>
+          <w:lang w:val="en-US"/>
+        </w:rPr>
         <w:t>Theory: 7,8, 3,4</w:t>
       </w:r>
-      <w:bookmarkStart w:id="0" w:name="_GoBack"/>
-      <w:bookmarkEnd w:id="0"/>
     </w:p>
     <w:p>
       <w:pPr>

</xml_diff>